<commit_message>
updated for all sdk operations
</commit_message>
<xml_diff>
--- a/ContentHub_Notes.docx
+++ b/ContentHub_Notes.docx
@@ -732,7 +732,7 @@
         <w:rPr>
           <w:lang w:val="en-US"/>
         </w:rPr>
-        <w:t>M.AssetT</w:t>
+        <w:t>M.AssetType taxonomy.</w:t>
       </w:r>
     </w:p>
     <w:p>
@@ -746,6 +746,24 @@
           <w:lang w:val="en-US"/>
         </w:rPr>
       </w:pPr>
+      <w:r>
+        <w:rPr>
+          <w:lang w:val="en-US"/>
+        </w:rPr>
+        <w:t>Rights Profile enable to set download restrictions</w:t>
+      </w:r>
+      <w:r>
+        <w:rPr>
+          <w:lang w:val="en-US"/>
+        </w:rPr>
+        <w:t xml:space="preserve"> for your users</w:t>
+      </w:r>
+      <w:r>
+        <w:rPr>
+          <w:lang w:val="en-US"/>
+        </w:rPr>
+        <w:t>.</w:t>
+      </w:r>
     </w:p>
     <w:p>
       <w:pPr>
@@ -762,7 +780,7 @@
         <w:rPr>
           <w:lang w:val="en-US"/>
         </w:rPr>
-        <w:t>ype taxonomy.</w:t>
+        <w:t>To unarchive the assets, go to unarchived page under the manage section.</w:t>
       </w:r>
     </w:p>
     <w:p>
@@ -780,13 +798,13 @@
         <w:rPr>
           <w:lang w:val="en-US"/>
         </w:rPr>
-        <w:t>Rights Profile enable to set download restrictions</w:t>
-      </w:r>
-      <w:r>
-        <w:rPr>
-          <w:lang w:val="en-US"/>
-        </w:rPr>
-        <w:t xml:space="preserve"> for your users</w:t>
+        <w:t xml:space="preserve">To edit the translation for the particular language, edit the </w:t>
+      </w:r>
+      <w:r>
+        <w:rPr>
+          <w:lang w:val="en-US"/>
+        </w:rPr>
+        <w:t>M.Localization.Entry.Template</w:t>
       </w:r>
       <w:r>
         <w:rPr>
@@ -810,31 +828,200 @@
         <w:rPr>
           <w:lang w:val="en-US"/>
         </w:rPr>
-        <w:t>To unarchive the assets, go to unarchived page under the manage section.</w:t>
-      </w:r>
-    </w:p>
-    <w:p>
-      <w:pPr>
-        <w:pStyle w:val="ListParagraph"/>
-        <w:numPr>
-          <w:ilvl w:val="0"/>
-          <w:numId w:val="7"/>
-        </w:numPr>
-        <w:rPr>
-          <w:lang w:val="en-US"/>
-        </w:rPr>
-      </w:pPr>
-      <w:r>
-        <w:rPr>
-          <w:lang w:val="en-US"/>
-        </w:rPr>
-        <w:t xml:space="preserve">To edit the translation for the particular language, edit the </w:t>
-      </w:r>
-      <w:r>
-        <w:rPr>
-          <w:lang w:val="en-US"/>
-        </w:rPr>
-        <w:t>M.Localization.Entry.Template</w:t>
+        <w:t>Custom Themes can be used to edit following properties:</w:t>
+      </w:r>
+    </w:p>
+    <w:p>
+      <w:pPr>
+        <w:pStyle w:val="ListParagraph"/>
+        <w:numPr>
+          <w:ilvl w:val="0"/>
+          <w:numId w:val="8"/>
+        </w:numPr>
+        <w:rPr>
+          <w:lang w:val="en-US"/>
+        </w:rPr>
+      </w:pPr>
+      <w:r>
+        <w:rPr>
+          <w:lang w:val="en-US"/>
+        </w:rPr>
+        <w:t>Colors</w:t>
+      </w:r>
+    </w:p>
+    <w:p>
+      <w:pPr>
+        <w:pStyle w:val="ListParagraph"/>
+        <w:numPr>
+          <w:ilvl w:val="0"/>
+          <w:numId w:val="8"/>
+        </w:numPr>
+        <w:rPr>
+          <w:lang w:val="en-US"/>
+        </w:rPr>
+      </w:pPr>
+      <w:r>
+        <w:rPr>
+          <w:lang w:val="en-US"/>
+        </w:rPr>
+        <w:lastRenderedPageBreak/>
+        <w:t>Fonts</w:t>
+      </w:r>
+    </w:p>
+    <w:p>
+      <w:pPr>
+        <w:pStyle w:val="ListParagraph"/>
+        <w:numPr>
+          <w:ilvl w:val="0"/>
+          <w:numId w:val="8"/>
+        </w:numPr>
+        <w:rPr>
+          <w:lang w:val="en-US"/>
+        </w:rPr>
+      </w:pPr>
+      <w:r>
+        <w:rPr>
+          <w:lang w:val="en-US"/>
+        </w:rPr>
+        <w:t>Text Case</w:t>
+      </w:r>
+    </w:p>
+    <w:p>
+      <w:pPr>
+        <w:pStyle w:val="ListParagraph"/>
+        <w:numPr>
+          <w:ilvl w:val="0"/>
+          <w:numId w:val="8"/>
+        </w:numPr>
+        <w:rPr>
+          <w:lang w:val="en-US"/>
+        </w:rPr>
+      </w:pPr>
+      <w:r>
+        <w:rPr>
+          <w:lang w:val="en-US"/>
+        </w:rPr>
+        <w:t>Ico</w:t>
+      </w:r>
+      <w:r>
+        <w:rPr>
+          <w:lang w:val="en-US"/>
+        </w:rPr>
+        <w:t>n</w:t>
+      </w:r>
+    </w:p>
+    <w:p>
+      <w:pPr>
+        <w:pStyle w:val="ListParagraph"/>
+        <w:numPr>
+          <w:ilvl w:val="0"/>
+          <w:numId w:val="8"/>
+        </w:numPr>
+        <w:rPr>
+          <w:lang w:val="en-US"/>
+        </w:rPr>
+      </w:pPr>
+      <w:r>
+        <w:rPr>
+          <w:lang w:val="en-US"/>
+        </w:rPr>
+        <w:t>Logo Size</w:t>
+      </w:r>
+    </w:p>
+    <w:p>
+      <w:pPr>
+        <w:pStyle w:val="ListParagraph"/>
+        <w:numPr>
+          <w:ilvl w:val="0"/>
+          <w:numId w:val="9"/>
+        </w:numPr>
+        <w:rPr>
+          <w:lang w:val="en-US"/>
+        </w:rPr>
+      </w:pPr>
+      <w:r>
+        <w:rPr>
+          <w:lang w:val="en-US"/>
+        </w:rPr>
+        <w:t xml:space="preserve">Adding a new portal language is </w:t>
+      </w:r>
+      <w:r>
+        <w:rPr>
+          <w:lang w:val="en-US"/>
+        </w:rPr>
+        <w:t xml:space="preserve">not </w:t>
+      </w:r>
+      <w:r>
+        <w:rPr>
+          <w:lang w:val="en-US"/>
+        </w:rPr>
+        <w:t>enough to give users the ability to translate Content Hub pages into their native language.</w:t>
+      </w:r>
+      <w:r>
+        <w:rPr>
+          <w:lang w:val="en-US"/>
+        </w:rPr>
+        <w:t xml:space="preserve"> You must add translations also.</w:t>
+      </w:r>
+    </w:p>
+    <w:p>
+      <w:pPr>
+        <w:pStyle w:val="ListParagraph"/>
+        <w:numPr>
+          <w:ilvl w:val="0"/>
+          <w:numId w:val="9"/>
+        </w:numPr>
+        <w:rPr>
+          <w:lang w:val="en-US"/>
+        </w:rPr>
+      </w:pPr>
+      <w:r>
+        <w:rPr>
+          <w:lang w:val="en-US"/>
+        </w:rPr>
+        <w:t>You can protect metadata from being edited while also keeping it visible on a pag</w:t>
+      </w:r>
+      <w:r>
+        <w:rPr>
+          <w:lang w:val="en-US"/>
+        </w:rPr>
+        <w:t>e by using non editable option in the page structure.</w:t>
+      </w:r>
+    </w:p>
+    <w:p>
+      <w:pPr>
+        <w:pStyle w:val="ListParagraph"/>
+        <w:numPr>
+          <w:ilvl w:val="0"/>
+          <w:numId w:val="9"/>
+        </w:numPr>
+        <w:rPr>
+          <w:lang w:val="en-US"/>
+        </w:rPr>
+      </w:pPr>
+      <w:r>
+        <w:rPr>
+          <w:lang w:val="en-US"/>
+        </w:rPr>
+        <w:t>The Reporting logs page is a directory page for all recorded events within the system. Events such as completed download orders, the starting point of projects, archiving of assets, etc. are shown.</w:t>
+      </w:r>
+    </w:p>
+    <w:p>
+      <w:pPr>
+        <w:pStyle w:val="ListParagraph"/>
+        <w:numPr>
+          <w:ilvl w:val="0"/>
+          <w:numId w:val="9"/>
+        </w:numPr>
+        <w:rPr>
+          <w:lang w:val="en-US"/>
+        </w:rPr>
+      </w:pPr>
+      <w:r>
+        <w:rPr>
+          <w:lang w:val="en-US"/>
+        </w:rPr>
+        <w:t>Raw audit logs capture actions such as assets being uploaded, updated, deleted, individual files which have been downloaded by a user, download order handling, user management, annotations being added, status changes</w:t>
       </w:r>
       <w:r>
         <w:rPr>
@@ -842,120 +1029,23 @@
         </w:rPr>
         <w:t>.</w:t>
       </w:r>
-    </w:p>
-    <w:p>
-      <w:pPr>
-        <w:pStyle w:val="ListParagraph"/>
-        <w:numPr>
-          <w:ilvl w:val="0"/>
-          <w:numId w:val="7"/>
-        </w:numPr>
-        <w:rPr>
-          <w:lang w:val="en-US"/>
-        </w:rPr>
-      </w:pPr>
-      <w:r>
-        <w:rPr>
-          <w:lang w:val="en-US"/>
-        </w:rPr>
-        <w:lastRenderedPageBreak/>
-        <w:t>Custom Themes can be used to edit following properties:</w:t>
-      </w:r>
-    </w:p>
-    <w:p>
-      <w:pPr>
-        <w:pStyle w:val="ListParagraph"/>
-        <w:numPr>
-          <w:ilvl w:val="0"/>
-          <w:numId w:val="8"/>
-        </w:numPr>
-        <w:rPr>
-          <w:lang w:val="en-US"/>
-        </w:rPr>
-      </w:pPr>
-      <w:r>
-        <w:rPr>
-          <w:lang w:val="en-US"/>
-        </w:rPr>
-        <w:t>Colors</w:t>
-      </w:r>
-    </w:p>
-    <w:p>
-      <w:pPr>
-        <w:pStyle w:val="ListParagraph"/>
-        <w:numPr>
-          <w:ilvl w:val="0"/>
-          <w:numId w:val="8"/>
-        </w:numPr>
-        <w:rPr>
-          <w:lang w:val="en-US"/>
-        </w:rPr>
-      </w:pPr>
-      <w:r>
-        <w:rPr>
-          <w:lang w:val="en-US"/>
-        </w:rPr>
-        <w:t>Fonts</w:t>
-      </w:r>
-    </w:p>
-    <w:p>
-      <w:pPr>
-        <w:pStyle w:val="ListParagraph"/>
-        <w:numPr>
-          <w:ilvl w:val="0"/>
-          <w:numId w:val="8"/>
-        </w:numPr>
-        <w:rPr>
-          <w:lang w:val="en-US"/>
-        </w:rPr>
-      </w:pPr>
-      <w:r>
-        <w:rPr>
-          <w:lang w:val="en-US"/>
-        </w:rPr>
-        <w:t>Text Case</w:t>
-      </w:r>
-    </w:p>
-    <w:p>
-      <w:pPr>
-        <w:pStyle w:val="ListParagraph"/>
-        <w:numPr>
-          <w:ilvl w:val="0"/>
-          <w:numId w:val="8"/>
-        </w:numPr>
-        <w:rPr>
-          <w:lang w:val="en-US"/>
-        </w:rPr>
-      </w:pPr>
-      <w:r>
-        <w:rPr>
-          <w:lang w:val="en-US"/>
-        </w:rPr>
-        <w:t>Ico</w:t>
-      </w:r>
-      <w:r>
-        <w:rPr>
-          <w:lang w:val="en-US"/>
-        </w:rPr>
-        <w:t>n</w:t>
-      </w:r>
-    </w:p>
-    <w:p>
-      <w:pPr>
-        <w:pStyle w:val="ListParagraph"/>
-        <w:numPr>
-          <w:ilvl w:val="0"/>
-          <w:numId w:val="8"/>
-        </w:numPr>
-        <w:rPr>
-          <w:lang w:val="en-US"/>
-        </w:rPr>
-      </w:pPr>
-      <w:r>
-        <w:rPr>
-          <w:lang w:val="en-US"/>
-        </w:rPr>
-        <w:t>Logo Size</w:t>
+      <w:r>
+        <w:rPr>
+          <w:lang w:val="en-US"/>
+        </w:rPr>
+        <w:t xml:space="preserve"> </w:t>
+      </w:r>
+      <w:r>
+        <w:rPr>
+          <w:lang w:val="en-US"/>
+        </w:rPr>
+        <w:t>If your focus is on auditing actions from the entity perspective, you will need to review raw audit logs</w:t>
+      </w:r>
+      <w:r>
+        <w:rPr>
+          <w:lang w:val="en-US"/>
+        </w:rPr>
+        <w:t>.</w:t>
       </w:r>
     </w:p>
     <w:p>
@@ -973,25 +1063,7 @@
         <w:rPr>
           <w:lang w:val="en-US"/>
         </w:rPr>
-        <w:t xml:space="preserve">Adding a new portal language is </w:t>
-      </w:r>
-      <w:r>
-        <w:rPr>
-          <w:lang w:val="en-US"/>
-        </w:rPr>
-        <w:t xml:space="preserve">not </w:t>
-      </w:r>
-      <w:r>
-        <w:rPr>
-          <w:lang w:val="en-US"/>
-        </w:rPr>
-        <w:t>enough to give users the ability to translate Content Hub pages into their native language.</w:t>
-      </w:r>
-      <w:r>
-        <w:rPr>
-          <w:lang w:val="en-US"/>
-        </w:rPr>
-        <w:t xml:space="preserve"> You must add translations also.</w:t>
+        <w:t>There can only be one external authentication provider active at a time.</w:t>
       </w:r>
     </w:p>
     <w:p>
@@ -1009,109 +1081,13 @@
         <w:rPr>
           <w:lang w:val="en-US"/>
         </w:rPr>
-        <w:t>You can protect metadata from being edited while also keeping it visible on a pag</w:t>
-      </w:r>
-      <w:r>
-        <w:rPr>
-          <w:lang w:val="en-US"/>
-        </w:rPr>
-        <w:t>e by using non editable option in the page structure.</w:t>
-      </w:r>
-    </w:p>
-    <w:p>
-      <w:pPr>
-        <w:pStyle w:val="ListParagraph"/>
-        <w:numPr>
-          <w:ilvl w:val="0"/>
-          <w:numId w:val="9"/>
-        </w:numPr>
-        <w:rPr>
-          <w:lang w:val="en-US"/>
-        </w:rPr>
-      </w:pPr>
-      <w:r>
-        <w:rPr>
-          <w:lang w:val="en-US"/>
-        </w:rPr>
-        <w:t>The Reporting logs page is a directory page for all recorded events within the system. Events such as completed download orders, the starting point of projects, archiving of assets, etc. are shown.</w:t>
-      </w:r>
-    </w:p>
-    <w:p>
-      <w:pPr>
-        <w:pStyle w:val="ListParagraph"/>
-        <w:numPr>
-          <w:ilvl w:val="0"/>
-          <w:numId w:val="9"/>
-        </w:numPr>
-        <w:rPr>
-          <w:lang w:val="en-US"/>
-        </w:rPr>
-      </w:pPr>
-      <w:r>
-        <w:rPr>
-          <w:lang w:val="en-US"/>
-        </w:rPr>
-        <w:t>Raw audit logs capture actions such as assets being uploaded, updated, deleted, individual files which have been downloaded by a user, download order handling, user management, annotations being added, status changes</w:t>
-      </w:r>
-      <w:r>
-        <w:rPr>
-          <w:lang w:val="en-US"/>
-        </w:rPr>
-        <w:t>.</w:t>
-      </w:r>
-      <w:r>
-        <w:rPr>
-          <w:lang w:val="en-US"/>
-        </w:rPr>
-        <w:t xml:space="preserve"> </w:t>
-      </w:r>
-      <w:r>
-        <w:rPr>
-          <w:lang w:val="en-US"/>
-        </w:rPr>
-        <w:t>If your focus is on auditing actions from the entity perspective, you will need to review raw audit logs</w:t>
-      </w:r>
-      <w:r>
-        <w:rPr>
-          <w:lang w:val="en-US"/>
-        </w:rPr>
-        <w:t>.</w:t>
-      </w:r>
-    </w:p>
-    <w:p>
-      <w:pPr>
-        <w:pStyle w:val="ListParagraph"/>
-        <w:numPr>
-          <w:ilvl w:val="0"/>
-          <w:numId w:val="9"/>
-        </w:numPr>
-        <w:rPr>
-          <w:lang w:val="en-US"/>
-        </w:rPr>
-      </w:pPr>
-      <w:r>
-        <w:rPr>
-          <w:lang w:val="en-US"/>
-        </w:rPr>
-        <w:t>There can only be one external authentication provider active at a time.</w:t>
-      </w:r>
-    </w:p>
-    <w:p>
-      <w:pPr>
-        <w:pStyle w:val="ListParagraph"/>
-        <w:numPr>
-          <w:ilvl w:val="0"/>
-          <w:numId w:val="9"/>
-        </w:numPr>
-        <w:rPr>
-          <w:lang w:val="en-US"/>
-        </w:rPr>
-      </w:pPr>
-      <w:r>
-        <w:rPr>
-          <w:lang w:val="en-US"/>
-        </w:rPr>
-        <w:t>Previliges help to authorize users to view and modify system settings.</w:t>
+        <w:t>Privileges</w:t>
+      </w:r>
+      <w:r>
+        <w:rPr>
+          <w:lang w:val="en-US"/>
+        </w:rPr>
+        <w:t xml:space="preserve"> help to authorize users to view and modify system settings.</w:t>
       </w:r>
     </w:p>
     <w:p>
@@ -1361,6 +1337,801 @@
         </w:rPr>
         <w:t>is used to query content hub status.</w:t>
       </w:r>
+    </w:p>
+    <w:p>
+      <w:pPr>
+        <w:pStyle w:val="ListParagraph"/>
+        <w:numPr>
+          <w:ilvl w:val="0"/>
+          <w:numId w:val="10"/>
+        </w:numPr>
+        <w:rPr>
+          <w:lang w:val="en-US"/>
+        </w:rPr>
+      </w:pPr>
+      <w:r>
+        <w:rPr>
+          <w:lang w:val="en-US"/>
+        </w:rPr>
+        <w:t>Rest API to fetch entity</w:t>
+      </w:r>
+    </w:p>
+    <w:p>
+      <w:pPr>
+        <w:pStyle w:val="ListParagraph"/>
+        <w:rPr>
+          <w:lang w:val="en-US"/>
+        </w:rPr>
+      </w:pPr>
+      <w:hyperlink r:id="rId6" w:history="1">
+        <w:r>
+          <w:rPr>
+            <w:rStyle w:val="Hyperlink"/>
+            <w:lang w:val="en-US"/>
+          </w:rPr>
+          <w:t>https://hztlin03.stylelabsdemo.com/api/entities/&lt;&lt;entity_id</w:t>
+        </w:r>
+      </w:hyperlink>
+      <w:r>
+        <w:rPr>
+          <w:lang w:val="en-US"/>
+        </w:rPr>
+        <w:t>&gt;&gt;</w:t>
+      </w:r>
+    </w:p>
+    <w:p>
+      <w:pPr>
+        <w:pStyle w:val="ListParagraph"/>
+        <w:numPr>
+          <w:ilvl w:val="0"/>
+          <w:numId w:val="14"/>
+        </w:numPr>
+        <w:rPr>
+          <w:lang w:val="en-US"/>
+        </w:rPr>
+      </w:pPr>
+      <w:r>
+        <w:rPr>
+          <w:lang w:val="en-US"/>
+        </w:rPr>
+        <w:t>Entity Load Configuration</w:t>
+      </w:r>
+    </w:p>
+    <w:p>
+      <w:pPr>
+        <w:pStyle w:val="ListParagraph"/>
+        <w:numPr>
+          <w:ilvl w:val="0"/>
+          <w:numId w:val="15"/>
+        </w:numPr>
+        <w:rPr>
+          <w:lang w:val="en-US"/>
+        </w:rPr>
+      </w:pPr>
+      <w:r>
+        <w:rPr>
+          <w:lang w:val="en-US"/>
+        </w:rPr>
+        <w:t>EntityLoadConfiguration.Minimal</w:t>
+      </w:r>
+      <w:r>
+        <w:rPr>
+          <w:lang w:val="en-US"/>
+        </w:rPr>
+        <w:t xml:space="preserve"> -</w:t>
+      </w:r>
+      <w:r>
+        <w:rPr>
+          <w:lang w:val="en-US"/>
+        </w:rPr>
+        <w:t>&gt;</w:t>
+      </w:r>
+      <w:r>
+        <w:rPr>
+          <w:lang w:val="en-US"/>
+        </w:rPr>
+        <w:t xml:space="preserve"> Loads Entities without any cultures.</w:t>
+      </w:r>
+      <w:r>
+        <w:rPr>
+          <w:lang w:val="en-US"/>
+        </w:rPr>
+        <w:t xml:space="preserve"> Only system properties are available.</w:t>
+      </w:r>
+      <w:r>
+        <w:rPr>
+          <w:lang w:val="en-US"/>
+        </w:rPr>
+        <w:t xml:space="preserve"> No properties and no relation.</w:t>
+      </w:r>
+    </w:p>
+    <w:p>
+      <w:pPr>
+        <w:pStyle w:val="ListParagraph"/>
+        <w:numPr>
+          <w:ilvl w:val="0"/>
+          <w:numId w:val="15"/>
+        </w:numPr>
+        <w:rPr>
+          <w:lang w:val="en-US"/>
+        </w:rPr>
+      </w:pPr>
+      <w:r>
+        <w:rPr>
+          <w:lang w:val="en-US"/>
+        </w:rPr>
+        <w:t>EntityLoadConfiguration.Default</w:t>
+      </w:r>
+      <w:r>
+        <w:rPr>
+          <w:lang w:val="en-US"/>
+        </w:rPr>
+        <w:t xml:space="preserve"> -&gt;</w:t>
+      </w:r>
+      <w:r>
+        <w:rPr>
+          <w:lang w:val="en-US"/>
+        </w:rPr>
+        <w:t xml:space="preserve"> Loads Entities</w:t>
+      </w:r>
+      <w:r>
+        <w:rPr>
+          <w:lang w:val="en-US"/>
+        </w:rPr>
+        <w:t xml:space="preserve"> in a default culture</w:t>
+      </w:r>
+      <w:r>
+        <w:rPr>
+          <w:lang w:val="en-US"/>
+        </w:rPr>
+        <w:t xml:space="preserve">. </w:t>
+      </w:r>
+      <w:r>
+        <w:rPr>
+          <w:lang w:val="en-US"/>
+        </w:rPr>
+        <w:t>All properties and no relation.</w:t>
+      </w:r>
+    </w:p>
+    <w:p>
+      <w:pPr>
+        <w:pStyle w:val="ListParagraph"/>
+        <w:numPr>
+          <w:ilvl w:val="0"/>
+          <w:numId w:val="15"/>
+        </w:numPr>
+        <w:rPr>
+          <w:lang w:val="en-US"/>
+        </w:rPr>
+      </w:pPr>
+      <w:r>
+        <w:rPr>
+          <w:lang w:val="en-US"/>
+        </w:rPr>
+        <w:t>EntityLoadConfiguration.DefaultCultureFull</w:t>
+      </w:r>
+      <w:r>
+        <w:rPr>
+          <w:lang w:val="en-US"/>
+        </w:rPr>
+        <w:t xml:space="preserve"> -&gt; -&gt; Loads Entities in a default culture</w:t>
+      </w:r>
+      <w:r>
+        <w:rPr>
+          <w:lang w:val="en-US"/>
+        </w:rPr>
+        <w:t xml:space="preserve"> with all </w:t>
+      </w:r>
+      <w:r>
+        <w:rPr>
+          <w:lang w:val="en-US"/>
+        </w:rPr>
+        <w:t>properties and relation.</w:t>
+      </w:r>
+    </w:p>
+    <w:p>
+      <w:pPr>
+        <w:pStyle w:val="ListParagraph"/>
+        <w:numPr>
+          <w:ilvl w:val="0"/>
+          <w:numId w:val="15"/>
+        </w:numPr>
+        <w:rPr>
+          <w:lang w:val="en-US"/>
+        </w:rPr>
+      </w:pPr>
+      <w:r>
+        <w:rPr>
+          <w:lang w:val="en-US"/>
+        </w:rPr>
+        <w:t>EntityLoadConfiguration.Full</w:t>
+      </w:r>
+      <w:r>
+        <w:rPr>
+          <w:lang w:val="en-US"/>
+        </w:rPr>
+        <w:t xml:space="preserve"> -&gt; Loads Entities in </w:t>
+      </w:r>
+      <w:r>
+        <w:rPr>
+          <w:lang w:val="en-US"/>
+        </w:rPr>
+        <w:t xml:space="preserve">all the </w:t>
+      </w:r>
+      <w:r>
+        <w:rPr>
+          <w:lang w:val="en-US"/>
+        </w:rPr>
+        <w:t>culture with all properties and relation</w:t>
+      </w:r>
+      <w:r>
+        <w:rPr>
+          <w:lang w:val="en-US"/>
+        </w:rPr>
+        <w:t>.</w:t>
+      </w:r>
+    </w:p>
+    <w:p>
+      <w:pPr>
+        <w:rPr>
+          <w:lang w:val="en-US"/>
+        </w:rPr>
+      </w:pPr>
+      <w:r>
+        <w:rPr>
+          <w:lang w:val="en-US"/>
+        </w:rPr>
+        <w:t xml:space="preserve">              </w:t>
+      </w:r>
+      <w:r>
+        <w:rPr>
+          <w:lang w:val="en-US"/>
+        </w:rPr>
+        <w:t>EntityLoadConfiguration.Default</w:t>
+      </w:r>
+      <w:r>
+        <w:rPr>
+          <w:lang w:val="en-US"/>
+        </w:rPr>
+        <w:t xml:space="preserve"> is the default config</w:t>
+      </w:r>
+      <w:r>
+        <w:rPr>
+          <w:lang w:val="en-US"/>
+        </w:rPr>
+        <w:t xml:space="preserve"> loaded when nothing is specifi</w:t>
+      </w:r>
+      <w:r>
+        <w:rPr>
+          <w:lang w:val="en-US"/>
+        </w:rPr>
+        <w:t>ed</w:t>
+      </w:r>
+      <w:r>
+        <w:rPr>
+          <w:lang w:val="en-US"/>
+        </w:rPr>
+        <w:t>.</w:t>
+      </w:r>
+    </w:p>
+    <w:p>
+      <w:pPr>
+        <w:pStyle w:val="ListParagraph"/>
+        <w:numPr>
+          <w:ilvl w:val="0"/>
+          <w:numId w:val="14"/>
+        </w:numPr>
+        <w:rPr>
+          <w:lang w:val="en-US"/>
+        </w:rPr>
+      </w:pPr>
+      <w:r>
+        <w:rPr>
+          <w:lang w:val="en-US"/>
+        </w:rPr>
+        <w:t>We can use the ContentRepository</w:t>
+      </w:r>
+      <w:r>
+        <w:rPr>
+          <w:lang w:val="en-US"/>
+        </w:rPr>
+        <w:t>ToAsset relation to filter assets in DAM.</w:t>
+      </w:r>
+    </w:p>
+    <w:p>
+      <w:pPr>
+        <w:pStyle w:val="ListParagraph"/>
+        <w:numPr>
+          <w:ilvl w:val="0"/>
+          <w:numId w:val="14"/>
+        </w:numPr>
+        <w:rPr>
+          <w:lang w:val="en-US"/>
+        </w:rPr>
+      </w:pPr>
+      <w:r>
+        <w:rPr>
+          <w:lang w:val="en-US"/>
+        </w:rPr>
+        <w:t>We can also use the Take while running QueryAsync to fetch more items.</w:t>
+      </w:r>
+      <w:r>
+        <w:rPr>
+          <w:lang w:val="en-US"/>
+        </w:rPr>
+        <w:t xml:space="preserve"> By </w:t>
+      </w:r>
+      <w:r>
+        <w:rPr>
+          <w:lang w:val="en-US"/>
+        </w:rPr>
+        <w:t>default,</w:t>
+      </w:r>
+      <w:r>
+        <w:rPr>
+          <w:lang w:val="en-US"/>
+        </w:rPr>
+        <w:t xml:space="preserve"> it </w:t>
+      </w:r>
+      <w:r>
+        <w:rPr>
+          <w:lang w:val="en-US"/>
+        </w:rPr>
+        <w:t>fetches</w:t>
+      </w:r>
+      <w:r>
+        <w:rPr>
+          <w:lang w:val="en-US"/>
+        </w:rPr>
+        <w:t xml:space="preserve"> only 50 items.</w:t>
+      </w:r>
+    </w:p>
+    <w:p>
+      <w:pPr>
+        <w:pStyle w:val="ListParagraph"/>
+        <w:numPr>
+          <w:ilvl w:val="0"/>
+          <w:numId w:val="14"/>
+        </w:numPr>
+        <w:rPr>
+          <w:lang w:val="en-US"/>
+        </w:rPr>
+      </w:pPr>
+      <w:r>
+        <w:rPr>
+          <w:lang w:val="en-US"/>
+        </w:rPr>
+        <w:lastRenderedPageBreak/>
+        <w:t>For more than 10,000 item use scroller otherwise iterator.</w:t>
+      </w:r>
+      <w:r>
+        <w:rPr>
+          <w:lang w:val="en-US"/>
+        </w:rPr>
+        <w:t xml:space="preserve"> Less than 50 item, use QueryAsync.</w:t>
+      </w:r>
+      <w:r>
+        <w:rPr>
+          <w:lang w:val="en-US"/>
+        </w:rPr>
+        <w:t xml:space="preserve"> </w:t>
+      </w:r>
+      <w:r>
+        <w:rPr>
+          <w:lang w:val="en-US"/>
+        </w:rPr>
+        <w:t>For a single item, use SingleAsync.</w:t>
+      </w:r>
+    </w:p>
+    <w:p>
+      <w:pPr>
+        <w:pStyle w:val="ListParagraph"/>
+        <w:numPr>
+          <w:ilvl w:val="0"/>
+          <w:numId w:val="14"/>
+        </w:numPr>
+        <w:rPr>
+          <w:lang w:val="en-US"/>
+        </w:rPr>
+      </w:pPr>
+      <w:r>
+        <w:rPr>
+          <w:lang w:val="en-US"/>
+        </w:rPr>
+        <w:t>To find duplicate asset:</w:t>
+      </w:r>
+    </w:p>
+    <w:p>
+      <w:pPr>
+        <w:pStyle w:val="ListParagraph"/>
+        <w:numPr>
+          <w:ilvl w:val="0"/>
+          <w:numId w:val="16"/>
+        </w:numPr>
+        <w:rPr>
+          <w:lang w:val="en-US"/>
+        </w:rPr>
+      </w:pPr>
+      <w:r>
+        <w:rPr>
+          <w:lang w:val="en-US"/>
+        </w:rPr>
+        <w:t>Fetch Master File and check Has Duplicate property is true.</w:t>
+      </w:r>
+    </w:p>
+    <w:p>
+      <w:pPr>
+        <w:pStyle w:val="ListParagraph"/>
+        <w:numPr>
+          <w:ilvl w:val="0"/>
+          <w:numId w:val="16"/>
+        </w:numPr>
+        <w:rPr>
+          <w:lang w:val="en-US"/>
+        </w:rPr>
+      </w:pPr>
+      <w:r>
+        <w:rPr>
+          <w:lang w:val="en-US"/>
+        </w:rPr>
+        <w:t>Inside the Master File, fetch FileDuplicateToFile relation</w:t>
+      </w:r>
+      <w:r>
+        <w:rPr>
+          <w:lang w:val="en-US"/>
+        </w:rPr>
+        <w:t>.</w:t>
+      </w:r>
+    </w:p>
+    <w:p>
+      <w:pPr>
+        <w:pStyle w:val="ListParagraph"/>
+        <w:numPr>
+          <w:ilvl w:val="0"/>
+          <w:numId w:val="17"/>
+        </w:numPr>
+        <w:rPr>
+          <w:lang w:val="en-US"/>
+        </w:rPr>
+      </w:pPr>
+      <w:r>
+        <w:rPr>
+          <w:lang w:val="en-US"/>
+        </w:rPr>
+        <w:t>We can delete max 2000 assets from</w:t>
+      </w:r>
+      <w:r>
+        <w:rPr>
+          <w:lang w:val="en-US"/>
+        </w:rPr>
+        <w:t xml:space="preserve"> admin panel</w:t>
+      </w:r>
+      <w:r>
+        <w:rPr>
+          <w:lang w:val="en-US"/>
+        </w:rPr>
+        <w:t>.</w:t>
+      </w:r>
+    </w:p>
+    <w:p>
+      <w:pPr>
+        <w:pStyle w:val="ListParagraph"/>
+        <w:numPr>
+          <w:ilvl w:val="0"/>
+          <w:numId w:val="17"/>
+        </w:numPr>
+        <w:rPr>
+          <w:lang w:val="en-US"/>
+        </w:rPr>
+      </w:pPr>
+      <w:r>
+        <w:rPr>
+          <w:lang w:val="en-US"/>
+        </w:rPr>
+        <w:t>Delete is of following types:</w:t>
+      </w:r>
+    </w:p>
+    <w:p>
+      <w:pPr>
+        <w:pStyle w:val="ListParagraph"/>
+        <w:numPr>
+          <w:ilvl w:val="0"/>
+          <w:numId w:val="18"/>
+        </w:numPr>
+        <w:rPr>
+          <w:lang w:val="en-US"/>
+        </w:rPr>
+      </w:pPr>
+      <w:r>
+        <w:rPr>
+          <w:lang w:val="en-US"/>
+        </w:rPr>
+        <w:t>Soft Delete</w:t>
+      </w:r>
+      <w:r>
+        <w:rPr>
+          <w:lang w:val="en-US"/>
+        </w:rPr>
+        <w:t xml:space="preserve"> (Tras</w:t>
+      </w:r>
+      <w:r>
+        <w:rPr>
+          <w:lang w:val="en-US"/>
+        </w:rPr>
+        <w:t>h</w:t>
+      </w:r>
+      <w:r>
+        <w:rPr>
+          <w:lang w:val="en-US"/>
+        </w:rPr>
+        <w:t>)</w:t>
+      </w:r>
+    </w:p>
+    <w:p>
+      <w:pPr>
+        <w:pStyle w:val="ListParagraph"/>
+        <w:numPr>
+          <w:ilvl w:val="0"/>
+          <w:numId w:val="18"/>
+        </w:numPr>
+        <w:rPr>
+          <w:lang w:val="en-US"/>
+        </w:rPr>
+      </w:pPr>
+      <w:r>
+        <w:rPr>
+          <w:lang w:val="en-US"/>
+        </w:rPr>
+        <w:t>Hard Delete</w:t>
+      </w:r>
+    </w:p>
+    <w:p>
+      <w:pPr>
+        <w:pStyle w:val="ListParagraph"/>
+        <w:numPr>
+          <w:ilvl w:val="0"/>
+          <w:numId w:val="18"/>
+        </w:numPr>
+        <w:rPr>
+          <w:lang w:val="en-US"/>
+        </w:rPr>
+      </w:pPr>
+      <w:r>
+        <w:rPr>
+          <w:lang w:val="en-US"/>
+        </w:rPr>
+        <w:t>Archive</w:t>
+      </w:r>
+    </w:p>
+    <w:p>
+      <w:pPr>
+        <w:rPr>
+          <w:lang w:val="en-US"/>
+        </w:rPr>
+      </w:pPr>
+      <w:r>
+        <w:rPr>
+          <w:lang w:val="en-US"/>
+        </w:rPr>
+        <w:t xml:space="preserve">              </w:t>
+      </w:r>
+      <w:r>
+        <w:rPr>
+          <w:lang w:val="en-US"/>
+        </w:rPr>
+        <w:t>Hot Tier -&gt; Frequently access media items.</w:t>
+      </w:r>
+    </w:p>
+    <w:p>
+      <w:pPr>
+        <w:ind w:left="720"/>
+        <w:rPr>
+          <w:lang w:val="en-US"/>
+        </w:rPr>
+      </w:pPr>
+      <w:r>
+        <w:rPr>
+          <w:lang w:val="en-US"/>
+        </w:rPr>
+        <w:t>Cold Tier -&gt; Less frequently used.</w:t>
+      </w:r>
+    </w:p>
+    <w:p>
+      <w:pPr>
+        <w:pStyle w:val="ListParagraph"/>
+        <w:numPr>
+          <w:ilvl w:val="0"/>
+          <w:numId w:val="19"/>
+        </w:numPr>
+        <w:rPr>
+          <w:lang w:val="en-US"/>
+        </w:rPr>
+      </w:pPr>
+      <w:r>
+        <w:rPr>
+          <w:lang w:val="en-US"/>
+        </w:rPr>
+        <w:t xml:space="preserve">Retention period for </w:t>
+      </w:r>
+      <w:r>
+        <w:rPr>
+          <w:lang w:val="en-US"/>
+        </w:rPr>
+        <w:t>non-essential</w:t>
+      </w:r>
+      <w:r>
+        <w:rPr>
+          <w:lang w:val="en-US"/>
+        </w:rPr>
+        <w:t xml:space="preserve"> </w:t>
+      </w:r>
+      <w:r>
+        <w:rPr>
+          <w:lang w:val="en-US"/>
+        </w:rPr>
+        <w:t>renditions</w:t>
+      </w:r>
+      <w:r>
+        <w:rPr>
+          <w:lang w:val="en-US"/>
+        </w:rPr>
+        <w:t xml:space="preserve"> for archived assets is 30days.</w:t>
+      </w:r>
+    </w:p>
+    <w:p>
+      <w:pPr>
+        <w:pStyle w:val="ListParagraph"/>
+        <w:numPr>
+          <w:ilvl w:val="0"/>
+          <w:numId w:val="19"/>
+        </w:numPr>
+        <w:rPr>
+          <w:lang w:val="en-US"/>
+        </w:rPr>
+      </w:pPr>
+      <w:r>
+        <w:rPr>
+          <w:lang w:val="en-US"/>
+        </w:rPr>
+        <w:t>Assets can only be archived in the Approved state.</w:t>
+      </w:r>
+    </w:p>
+    <w:p>
+      <w:pPr>
+        <w:pStyle w:val="ListParagraph"/>
+        <w:numPr>
+          <w:ilvl w:val="0"/>
+          <w:numId w:val="19"/>
+        </w:numPr>
+        <w:rPr>
+          <w:lang w:val="en-US"/>
+        </w:rPr>
+      </w:pPr>
+      <w:r>
+        <w:rPr>
+          <w:lang w:val="en-US"/>
+        </w:rPr>
+        <w:t>Items in trash will be deleted permanently after 30days.</w:t>
+      </w:r>
+    </w:p>
+    <w:p>
+      <w:pPr>
+        <w:pStyle w:val="ListParagraph"/>
+        <w:numPr>
+          <w:ilvl w:val="0"/>
+          <w:numId w:val="19"/>
+        </w:numPr>
+        <w:rPr>
+          <w:lang w:val="en-US"/>
+        </w:rPr>
+      </w:pPr>
+      <w:r>
+        <w:rPr>
+          <w:lang w:val="en-US"/>
+        </w:rPr>
+        <w:t>Trash assets</w:t>
+      </w:r>
+      <w:r>
+        <w:rPr>
+          <w:lang w:val="en-US"/>
+        </w:rPr>
+        <w:t xml:space="preserve"> under My Trash</w:t>
+      </w:r>
+      <w:r>
+        <w:rPr>
+          <w:lang w:val="en-US"/>
+        </w:rPr>
+        <w:t xml:space="preserve"> are only visible to the user who deleted that.</w:t>
+      </w:r>
+    </w:p>
+    <w:p>
+      <w:pPr>
+        <w:pStyle w:val="ListParagraph"/>
+        <w:numPr>
+          <w:ilvl w:val="0"/>
+          <w:numId w:val="19"/>
+        </w:numPr>
+        <w:rPr>
+          <w:lang w:val="en-US"/>
+        </w:rPr>
+      </w:pPr>
+      <w:r>
+        <w:rPr>
+          <w:lang w:val="en-US"/>
+        </w:rPr>
+        <w:t xml:space="preserve">Custom Entities </w:t>
+      </w:r>
+      <w:r>
+        <w:rPr>
+          <w:lang w:val="en-US"/>
+        </w:rPr>
+        <w:t>can’t</w:t>
+      </w:r>
+      <w:r>
+        <w:rPr>
+          <w:lang w:val="en-US"/>
+        </w:rPr>
+        <w:t xml:space="preserve"> be soft deleted.</w:t>
+      </w:r>
+    </w:p>
+    <w:p>
+      <w:pPr>
+        <w:pStyle w:val="ListParagraph"/>
+        <w:numPr>
+          <w:ilvl w:val="0"/>
+          <w:numId w:val="19"/>
+        </w:numPr>
+        <w:rPr>
+          <w:lang w:val="en-US"/>
+        </w:rPr>
+      </w:pPr>
+      <w:r>
+        <w:rPr>
+          <w:lang w:val="en-US"/>
+        </w:rPr>
+        <w:t>ID is a system field whereas Identifier can be changed.</w:t>
+      </w:r>
+    </w:p>
+    <w:p>
+      <w:pPr>
+        <w:pStyle w:val="ListParagraph"/>
+        <w:numPr>
+          <w:ilvl w:val="0"/>
+          <w:numId w:val="19"/>
+        </w:numPr>
+        <w:rPr>
+          <w:lang w:val="en-US"/>
+        </w:rPr>
+      </w:pPr>
+      <w:r>
+        <w:rPr>
+          <w:lang w:val="en-US"/>
+        </w:rPr>
+        <w:t>In order to create the asset, we need to create fetch job to upload public asset.</w:t>
+      </w:r>
+    </w:p>
+    <w:p>
+      <w:pPr>
+        <w:pStyle w:val="ListParagraph"/>
+        <w:rPr>
+          <w:lang w:val="en-US"/>
+        </w:rPr>
+      </w:pPr>
+    </w:p>
+    <w:p>
+      <w:pPr>
+        <w:pStyle w:val="ListParagraph"/>
+        <w:rPr>
+          <w:lang w:val="en-US"/>
+        </w:rPr>
+      </w:pPr>
+    </w:p>
+    <w:p>
+      <w:pPr>
+        <w:rPr>
+          <w:lang w:val="en-US"/>
+        </w:rPr>
+      </w:pPr>
     </w:p>
     <w:p>
       <w:pPr>
@@ -1636,6 +2407,119 @@
     </w:lvl>
   </w:abstractNum>
   <w:abstractNum w:abstractNumId="2" w15:restartNumberingAfterBreak="0">
+    <w:nsid w:val="156A420F"/>
+    <w:multiLevelType w:val="hybridMultilevel"/>
+    <w:tmpl w:val="D90425FE"/>
+    <w:lvl w:ilvl="0" w:tplc="04090001">
+      <w:start w:val="1"/>
+      <w:numFmt w:val="bullet"/>
+      <w:lvlText w:val=""/>
+      <w:lvlJc w:val="left"/>
+      <w:pPr>
+        <w:ind w:left="720" w:hanging="360"/>
+      </w:pPr>
+      <w:rPr>
+        <w:rFonts w:ascii="Symbol" w:hAnsi="Symbol" w:hint="default"/>
+      </w:rPr>
+    </w:lvl>
+    <w:lvl w:ilvl="1" w:tplc="04090003" w:tentative="1">
+      <w:start w:val="1"/>
+      <w:numFmt w:val="bullet"/>
+      <w:lvlText w:val="o"/>
+      <w:lvlJc w:val="left"/>
+      <w:pPr>
+        <w:ind w:left="1440" w:hanging="360"/>
+      </w:pPr>
+      <w:rPr>
+        <w:rFonts w:ascii="Courier New" w:hAnsi="Courier New" w:cs="Courier New" w:hint="default"/>
+      </w:rPr>
+    </w:lvl>
+    <w:lvl w:ilvl="2" w:tplc="04090005" w:tentative="1">
+      <w:start w:val="1"/>
+      <w:numFmt w:val="bullet"/>
+      <w:lvlText w:val=""/>
+      <w:lvlJc w:val="left"/>
+      <w:pPr>
+        <w:ind w:left="2160" w:hanging="360"/>
+      </w:pPr>
+      <w:rPr>
+        <w:rFonts w:ascii="Wingdings" w:hAnsi="Wingdings" w:hint="default"/>
+      </w:rPr>
+    </w:lvl>
+    <w:lvl w:ilvl="3" w:tplc="04090001" w:tentative="1">
+      <w:start w:val="1"/>
+      <w:numFmt w:val="bullet"/>
+      <w:lvlText w:val=""/>
+      <w:lvlJc w:val="left"/>
+      <w:pPr>
+        <w:ind w:left="2880" w:hanging="360"/>
+      </w:pPr>
+      <w:rPr>
+        <w:rFonts w:ascii="Symbol" w:hAnsi="Symbol" w:hint="default"/>
+      </w:rPr>
+    </w:lvl>
+    <w:lvl w:ilvl="4" w:tplc="04090003" w:tentative="1">
+      <w:start w:val="1"/>
+      <w:numFmt w:val="bullet"/>
+      <w:lvlText w:val="o"/>
+      <w:lvlJc w:val="left"/>
+      <w:pPr>
+        <w:ind w:left="3600" w:hanging="360"/>
+      </w:pPr>
+      <w:rPr>
+        <w:rFonts w:ascii="Courier New" w:hAnsi="Courier New" w:cs="Courier New" w:hint="default"/>
+      </w:rPr>
+    </w:lvl>
+    <w:lvl w:ilvl="5" w:tplc="04090005" w:tentative="1">
+      <w:start w:val="1"/>
+      <w:numFmt w:val="bullet"/>
+      <w:lvlText w:val=""/>
+      <w:lvlJc w:val="left"/>
+      <w:pPr>
+        <w:ind w:left="4320" w:hanging="360"/>
+      </w:pPr>
+      <w:rPr>
+        <w:rFonts w:ascii="Wingdings" w:hAnsi="Wingdings" w:hint="default"/>
+      </w:rPr>
+    </w:lvl>
+    <w:lvl w:ilvl="6" w:tplc="04090001" w:tentative="1">
+      <w:start w:val="1"/>
+      <w:numFmt w:val="bullet"/>
+      <w:lvlText w:val=""/>
+      <w:lvlJc w:val="left"/>
+      <w:pPr>
+        <w:ind w:left="5040" w:hanging="360"/>
+      </w:pPr>
+      <w:rPr>
+        <w:rFonts w:ascii="Symbol" w:hAnsi="Symbol" w:hint="default"/>
+      </w:rPr>
+    </w:lvl>
+    <w:lvl w:ilvl="7" w:tplc="04090003" w:tentative="1">
+      <w:start w:val="1"/>
+      <w:numFmt w:val="bullet"/>
+      <w:lvlText w:val="o"/>
+      <w:lvlJc w:val="left"/>
+      <w:pPr>
+        <w:ind w:left="5760" w:hanging="360"/>
+      </w:pPr>
+      <w:rPr>
+        <w:rFonts w:ascii="Courier New" w:hAnsi="Courier New" w:cs="Courier New" w:hint="default"/>
+      </w:rPr>
+    </w:lvl>
+    <w:lvl w:ilvl="8" w:tplc="04090005" w:tentative="1">
+      <w:start w:val="1"/>
+      <w:numFmt w:val="bullet"/>
+      <w:lvlText w:val=""/>
+      <w:lvlJc w:val="left"/>
+      <w:pPr>
+        <w:ind w:left="6480" w:hanging="360"/>
+      </w:pPr>
+      <w:rPr>
+        <w:rFonts w:ascii="Wingdings" w:hAnsi="Wingdings" w:hint="default"/>
+      </w:rPr>
+    </w:lvl>
+  </w:abstractNum>
+  <w:abstractNum w:abstractNumId="3" w15:restartNumberingAfterBreak="0">
     <w:nsid w:val="22303F04"/>
     <w:multiLevelType w:val="hybridMultilevel"/>
     <w:tmpl w:val="79005ECA"/>
@@ -1721,7 +2605,7 @@
       </w:pPr>
     </w:lvl>
   </w:abstractNum>
-  <w:abstractNum w:abstractNumId="3" w15:restartNumberingAfterBreak="0">
+  <w:abstractNum w:abstractNumId="4" w15:restartNumberingAfterBreak="0">
     <w:nsid w:val="225F48AF"/>
     <w:multiLevelType w:val="hybridMultilevel"/>
     <w:tmpl w:val="364A0D64"/>
@@ -1807,7 +2691,93 @@
       </w:pPr>
     </w:lvl>
   </w:abstractNum>
-  <w:abstractNum w:abstractNumId="4" w15:restartNumberingAfterBreak="0">
+  <w:abstractNum w:abstractNumId="5" w15:restartNumberingAfterBreak="0">
+    <w:nsid w:val="23B33BE4"/>
+    <w:multiLevelType w:val="hybridMultilevel"/>
+    <w:tmpl w:val="C3DC66B4"/>
+    <w:lvl w:ilvl="0" w:tplc="0409000F">
+      <w:start w:val="1"/>
+      <w:numFmt w:val="decimal"/>
+      <w:lvlText w:val="%1."/>
+      <w:lvlJc w:val="left"/>
+      <w:pPr>
+        <w:ind w:left="1440" w:hanging="360"/>
+      </w:pPr>
+    </w:lvl>
+    <w:lvl w:ilvl="1" w:tplc="04090019" w:tentative="1">
+      <w:start w:val="1"/>
+      <w:numFmt w:val="lowerLetter"/>
+      <w:lvlText w:val="%2."/>
+      <w:lvlJc w:val="left"/>
+      <w:pPr>
+        <w:ind w:left="2160" w:hanging="360"/>
+      </w:pPr>
+    </w:lvl>
+    <w:lvl w:ilvl="2" w:tplc="0409001B" w:tentative="1">
+      <w:start w:val="1"/>
+      <w:numFmt w:val="lowerRoman"/>
+      <w:lvlText w:val="%3."/>
+      <w:lvlJc w:val="right"/>
+      <w:pPr>
+        <w:ind w:left="2880" w:hanging="180"/>
+      </w:pPr>
+    </w:lvl>
+    <w:lvl w:ilvl="3" w:tplc="0409000F" w:tentative="1">
+      <w:start w:val="1"/>
+      <w:numFmt w:val="decimal"/>
+      <w:lvlText w:val="%4."/>
+      <w:lvlJc w:val="left"/>
+      <w:pPr>
+        <w:ind w:left="3600" w:hanging="360"/>
+      </w:pPr>
+    </w:lvl>
+    <w:lvl w:ilvl="4" w:tplc="04090019" w:tentative="1">
+      <w:start w:val="1"/>
+      <w:numFmt w:val="lowerLetter"/>
+      <w:lvlText w:val="%5."/>
+      <w:lvlJc w:val="left"/>
+      <w:pPr>
+        <w:ind w:left="4320" w:hanging="360"/>
+      </w:pPr>
+    </w:lvl>
+    <w:lvl w:ilvl="5" w:tplc="0409001B" w:tentative="1">
+      <w:start w:val="1"/>
+      <w:numFmt w:val="lowerRoman"/>
+      <w:lvlText w:val="%6."/>
+      <w:lvlJc w:val="right"/>
+      <w:pPr>
+        <w:ind w:left="5040" w:hanging="180"/>
+      </w:pPr>
+    </w:lvl>
+    <w:lvl w:ilvl="6" w:tplc="0409000F" w:tentative="1">
+      <w:start w:val="1"/>
+      <w:numFmt w:val="decimal"/>
+      <w:lvlText w:val="%7."/>
+      <w:lvlJc w:val="left"/>
+      <w:pPr>
+        <w:ind w:left="5760" w:hanging="360"/>
+      </w:pPr>
+    </w:lvl>
+    <w:lvl w:ilvl="7" w:tplc="04090019" w:tentative="1">
+      <w:start w:val="1"/>
+      <w:numFmt w:val="lowerLetter"/>
+      <w:lvlText w:val="%8."/>
+      <w:lvlJc w:val="left"/>
+      <w:pPr>
+        <w:ind w:left="6480" w:hanging="360"/>
+      </w:pPr>
+    </w:lvl>
+    <w:lvl w:ilvl="8" w:tplc="0409001B" w:tentative="1">
+      <w:start w:val="1"/>
+      <w:numFmt w:val="lowerRoman"/>
+      <w:lvlText w:val="%9."/>
+      <w:lvlJc w:val="right"/>
+      <w:pPr>
+        <w:ind w:left="7200" w:hanging="180"/>
+      </w:pPr>
+    </w:lvl>
+  </w:abstractNum>
+  <w:abstractNum w:abstractNumId="6" w15:restartNumberingAfterBreak="0">
     <w:nsid w:val="28C951FD"/>
     <w:multiLevelType w:val="hybridMultilevel"/>
     <w:tmpl w:val="42EA7E18"/>
@@ -1893,7 +2863,7 @@
       </w:pPr>
     </w:lvl>
   </w:abstractNum>
-  <w:abstractNum w:abstractNumId="5" w15:restartNumberingAfterBreak="0">
+  <w:abstractNum w:abstractNumId="7" w15:restartNumberingAfterBreak="0">
     <w:nsid w:val="330A4E6F"/>
     <w:multiLevelType w:val="hybridMultilevel"/>
     <w:tmpl w:val="8B2C97FE"/>
@@ -1979,7 +2949,233 @@
       </w:pPr>
     </w:lvl>
   </w:abstractNum>
-  <w:abstractNum w:abstractNumId="6" w15:restartNumberingAfterBreak="0">
+  <w:abstractNum w:abstractNumId="8" w15:restartNumberingAfterBreak="0">
+    <w:nsid w:val="3F60070C"/>
+    <w:multiLevelType w:val="hybridMultilevel"/>
+    <w:tmpl w:val="9A88E500"/>
+    <w:lvl w:ilvl="0" w:tplc="04090001">
+      <w:start w:val="1"/>
+      <w:numFmt w:val="bullet"/>
+      <w:lvlText w:val=""/>
+      <w:lvlJc w:val="left"/>
+      <w:pPr>
+        <w:ind w:left="720" w:hanging="360"/>
+      </w:pPr>
+      <w:rPr>
+        <w:rFonts w:ascii="Symbol" w:hAnsi="Symbol" w:hint="default"/>
+      </w:rPr>
+    </w:lvl>
+    <w:lvl w:ilvl="1" w:tplc="04090003" w:tentative="1">
+      <w:start w:val="1"/>
+      <w:numFmt w:val="bullet"/>
+      <w:lvlText w:val="o"/>
+      <w:lvlJc w:val="left"/>
+      <w:pPr>
+        <w:ind w:left="1440" w:hanging="360"/>
+      </w:pPr>
+      <w:rPr>
+        <w:rFonts w:ascii="Courier New" w:hAnsi="Courier New" w:cs="Courier New" w:hint="default"/>
+      </w:rPr>
+    </w:lvl>
+    <w:lvl w:ilvl="2" w:tplc="04090005" w:tentative="1">
+      <w:start w:val="1"/>
+      <w:numFmt w:val="bullet"/>
+      <w:lvlText w:val=""/>
+      <w:lvlJc w:val="left"/>
+      <w:pPr>
+        <w:ind w:left="2160" w:hanging="360"/>
+      </w:pPr>
+      <w:rPr>
+        <w:rFonts w:ascii="Wingdings" w:hAnsi="Wingdings" w:hint="default"/>
+      </w:rPr>
+    </w:lvl>
+    <w:lvl w:ilvl="3" w:tplc="04090001" w:tentative="1">
+      <w:start w:val="1"/>
+      <w:numFmt w:val="bullet"/>
+      <w:lvlText w:val=""/>
+      <w:lvlJc w:val="left"/>
+      <w:pPr>
+        <w:ind w:left="2880" w:hanging="360"/>
+      </w:pPr>
+      <w:rPr>
+        <w:rFonts w:ascii="Symbol" w:hAnsi="Symbol" w:hint="default"/>
+      </w:rPr>
+    </w:lvl>
+    <w:lvl w:ilvl="4" w:tplc="04090003" w:tentative="1">
+      <w:start w:val="1"/>
+      <w:numFmt w:val="bullet"/>
+      <w:lvlText w:val="o"/>
+      <w:lvlJc w:val="left"/>
+      <w:pPr>
+        <w:ind w:left="3600" w:hanging="360"/>
+      </w:pPr>
+      <w:rPr>
+        <w:rFonts w:ascii="Courier New" w:hAnsi="Courier New" w:cs="Courier New" w:hint="default"/>
+      </w:rPr>
+    </w:lvl>
+    <w:lvl w:ilvl="5" w:tplc="04090005" w:tentative="1">
+      <w:start w:val="1"/>
+      <w:numFmt w:val="bullet"/>
+      <w:lvlText w:val=""/>
+      <w:lvlJc w:val="left"/>
+      <w:pPr>
+        <w:ind w:left="4320" w:hanging="360"/>
+      </w:pPr>
+      <w:rPr>
+        <w:rFonts w:ascii="Wingdings" w:hAnsi="Wingdings" w:hint="default"/>
+      </w:rPr>
+    </w:lvl>
+    <w:lvl w:ilvl="6" w:tplc="04090001" w:tentative="1">
+      <w:start w:val="1"/>
+      <w:numFmt w:val="bullet"/>
+      <w:lvlText w:val=""/>
+      <w:lvlJc w:val="left"/>
+      <w:pPr>
+        <w:ind w:left="5040" w:hanging="360"/>
+      </w:pPr>
+      <w:rPr>
+        <w:rFonts w:ascii="Symbol" w:hAnsi="Symbol" w:hint="default"/>
+      </w:rPr>
+    </w:lvl>
+    <w:lvl w:ilvl="7" w:tplc="04090003" w:tentative="1">
+      <w:start w:val="1"/>
+      <w:numFmt w:val="bullet"/>
+      <w:lvlText w:val="o"/>
+      <w:lvlJc w:val="left"/>
+      <w:pPr>
+        <w:ind w:left="5760" w:hanging="360"/>
+      </w:pPr>
+      <w:rPr>
+        <w:rFonts w:ascii="Courier New" w:hAnsi="Courier New" w:cs="Courier New" w:hint="default"/>
+      </w:rPr>
+    </w:lvl>
+    <w:lvl w:ilvl="8" w:tplc="04090005" w:tentative="1">
+      <w:start w:val="1"/>
+      <w:numFmt w:val="bullet"/>
+      <w:lvlText w:val=""/>
+      <w:lvlJc w:val="left"/>
+      <w:pPr>
+        <w:ind w:left="6480" w:hanging="360"/>
+      </w:pPr>
+      <w:rPr>
+        <w:rFonts w:ascii="Wingdings" w:hAnsi="Wingdings" w:hint="default"/>
+      </w:rPr>
+    </w:lvl>
+  </w:abstractNum>
+  <w:abstractNum w:abstractNumId="9" w15:restartNumberingAfterBreak="0">
+    <w:nsid w:val="3F695DCA"/>
+    <w:multiLevelType w:val="hybridMultilevel"/>
+    <w:tmpl w:val="D72E9EAE"/>
+    <w:lvl w:ilvl="0" w:tplc="04090001">
+      <w:start w:val="1"/>
+      <w:numFmt w:val="bullet"/>
+      <w:lvlText w:val=""/>
+      <w:lvlJc w:val="left"/>
+      <w:pPr>
+        <w:ind w:left="720" w:hanging="360"/>
+      </w:pPr>
+      <w:rPr>
+        <w:rFonts w:ascii="Symbol" w:hAnsi="Symbol" w:hint="default"/>
+      </w:rPr>
+    </w:lvl>
+    <w:lvl w:ilvl="1" w:tplc="04090003" w:tentative="1">
+      <w:start w:val="1"/>
+      <w:numFmt w:val="bullet"/>
+      <w:lvlText w:val="o"/>
+      <w:lvlJc w:val="left"/>
+      <w:pPr>
+        <w:ind w:left="1440" w:hanging="360"/>
+      </w:pPr>
+      <w:rPr>
+        <w:rFonts w:ascii="Courier New" w:hAnsi="Courier New" w:cs="Courier New" w:hint="default"/>
+      </w:rPr>
+    </w:lvl>
+    <w:lvl w:ilvl="2" w:tplc="04090005" w:tentative="1">
+      <w:start w:val="1"/>
+      <w:numFmt w:val="bullet"/>
+      <w:lvlText w:val=""/>
+      <w:lvlJc w:val="left"/>
+      <w:pPr>
+        <w:ind w:left="2160" w:hanging="360"/>
+      </w:pPr>
+      <w:rPr>
+        <w:rFonts w:ascii="Wingdings" w:hAnsi="Wingdings" w:hint="default"/>
+      </w:rPr>
+    </w:lvl>
+    <w:lvl w:ilvl="3" w:tplc="04090001" w:tentative="1">
+      <w:start w:val="1"/>
+      <w:numFmt w:val="bullet"/>
+      <w:lvlText w:val=""/>
+      <w:lvlJc w:val="left"/>
+      <w:pPr>
+        <w:ind w:left="2880" w:hanging="360"/>
+      </w:pPr>
+      <w:rPr>
+        <w:rFonts w:ascii="Symbol" w:hAnsi="Symbol" w:hint="default"/>
+      </w:rPr>
+    </w:lvl>
+    <w:lvl w:ilvl="4" w:tplc="04090003" w:tentative="1">
+      <w:start w:val="1"/>
+      <w:numFmt w:val="bullet"/>
+      <w:lvlText w:val="o"/>
+      <w:lvlJc w:val="left"/>
+      <w:pPr>
+        <w:ind w:left="3600" w:hanging="360"/>
+      </w:pPr>
+      <w:rPr>
+        <w:rFonts w:ascii="Courier New" w:hAnsi="Courier New" w:cs="Courier New" w:hint="default"/>
+      </w:rPr>
+    </w:lvl>
+    <w:lvl w:ilvl="5" w:tplc="04090005" w:tentative="1">
+      <w:start w:val="1"/>
+      <w:numFmt w:val="bullet"/>
+      <w:lvlText w:val=""/>
+      <w:lvlJc w:val="left"/>
+      <w:pPr>
+        <w:ind w:left="4320" w:hanging="360"/>
+      </w:pPr>
+      <w:rPr>
+        <w:rFonts w:ascii="Wingdings" w:hAnsi="Wingdings" w:hint="default"/>
+      </w:rPr>
+    </w:lvl>
+    <w:lvl w:ilvl="6" w:tplc="04090001" w:tentative="1">
+      <w:start w:val="1"/>
+      <w:numFmt w:val="bullet"/>
+      <w:lvlText w:val=""/>
+      <w:lvlJc w:val="left"/>
+      <w:pPr>
+        <w:ind w:left="5040" w:hanging="360"/>
+      </w:pPr>
+      <w:rPr>
+        <w:rFonts w:ascii="Symbol" w:hAnsi="Symbol" w:hint="default"/>
+      </w:rPr>
+    </w:lvl>
+    <w:lvl w:ilvl="7" w:tplc="04090003" w:tentative="1">
+      <w:start w:val="1"/>
+      <w:numFmt w:val="bullet"/>
+      <w:lvlText w:val="o"/>
+      <w:lvlJc w:val="left"/>
+      <w:pPr>
+        <w:ind w:left="5760" w:hanging="360"/>
+      </w:pPr>
+      <w:rPr>
+        <w:rFonts w:ascii="Courier New" w:hAnsi="Courier New" w:cs="Courier New" w:hint="default"/>
+      </w:rPr>
+    </w:lvl>
+    <w:lvl w:ilvl="8" w:tplc="04090005" w:tentative="1">
+      <w:start w:val="1"/>
+      <w:numFmt w:val="bullet"/>
+      <w:lvlText w:val=""/>
+      <w:lvlJc w:val="left"/>
+      <w:pPr>
+        <w:ind w:left="6480" w:hanging="360"/>
+      </w:pPr>
+      <w:rPr>
+        <w:rFonts w:ascii="Wingdings" w:hAnsi="Wingdings" w:hint="default"/>
+      </w:rPr>
+    </w:lvl>
+  </w:abstractNum>
+  <w:abstractNum w:abstractNumId="10" w15:restartNumberingAfterBreak="0">
     <w:nsid w:val="3F956E1D"/>
     <w:multiLevelType w:val="hybridMultilevel"/>
     <w:tmpl w:val="5D001F4E"/>
@@ -2092,7 +3288,7 @@
       </w:rPr>
     </w:lvl>
   </w:abstractNum>
-  <w:abstractNum w:abstractNumId="7" w15:restartNumberingAfterBreak="0">
+  <w:abstractNum w:abstractNumId="11" w15:restartNumberingAfterBreak="0">
     <w:nsid w:val="3FAF63C7"/>
     <w:multiLevelType w:val="hybridMultilevel"/>
     <w:tmpl w:val="300CC7D0"/>
@@ -2178,7 +3374,7 @@
       </w:pPr>
     </w:lvl>
   </w:abstractNum>
-  <w:abstractNum w:abstractNumId="8" w15:restartNumberingAfterBreak="0">
+  <w:abstractNum w:abstractNumId="12" w15:restartNumberingAfterBreak="0">
     <w:nsid w:val="4D8829CB"/>
     <w:multiLevelType w:val="hybridMultilevel"/>
     <w:tmpl w:val="107A83F6"/>
@@ -2264,7 +3460,7 @@
       </w:pPr>
     </w:lvl>
   </w:abstractNum>
-  <w:abstractNum w:abstractNumId="9" w15:restartNumberingAfterBreak="0">
+  <w:abstractNum w:abstractNumId="13" w15:restartNumberingAfterBreak="0">
     <w:nsid w:val="4D94797C"/>
     <w:multiLevelType w:val="hybridMultilevel"/>
     <w:tmpl w:val="6E948E90"/>
@@ -2377,7 +3573,7 @@
       </w:rPr>
     </w:lvl>
   </w:abstractNum>
-  <w:abstractNum w:abstractNumId="10" w15:restartNumberingAfterBreak="0">
+  <w:abstractNum w:abstractNumId="14" w15:restartNumberingAfterBreak="0">
     <w:nsid w:val="56287F08"/>
     <w:multiLevelType w:val="hybridMultilevel"/>
     <w:tmpl w:val="CF7A0488"/>
@@ -2490,7 +3686,7 @@
       </w:rPr>
     </w:lvl>
   </w:abstractNum>
-  <w:abstractNum w:abstractNumId="11" w15:restartNumberingAfterBreak="0">
+  <w:abstractNum w:abstractNumId="15" w15:restartNumberingAfterBreak="0">
     <w:nsid w:val="57965239"/>
     <w:multiLevelType w:val="hybridMultilevel"/>
     <w:tmpl w:val="1A6E2E1A"/>
@@ -2576,7 +3772,93 @@
       </w:pPr>
     </w:lvl>
   </w:abstractNum>
-  <w:abstractNum w:abstractNumId="12" w15:restartNumberingAfterBreak="0">
+  <w:abstractNum w:abstractNumId="16" w15:restartNumberingAfterBreak="0">
+    <w:nsid w:val="6D565A7F"/>
+    <w:multiLevelType w:val="hybridMultilevel"/>
+    <w:tmpl w:val="E0F6F8AC"/>
+    <w:lvl w:ilvl="0" w:tplc="0409000F">
+      <w:start w:val="1"/>
+      <w:numFmt w:val="decimal"/>
+      <w:lvlText w:val="%1."/>
+      <w:lvlJc w:val="left"/>
+      <w:pPr>
+        <w:ind w:left="1440" w:hanging="360"/>
+      </w:pPr>
+    </w:lvl>
+    <w:lvl w:ilvl="1" w:tplc="04090019" w:tentative="1">
+      <w:start w:val="1"/>
+      <w:numFmt w:val="lowerLetter"/>
+      <w:lvlText w:val="%2."/>
+      <w:lvlJc w:val="left"/>
+      <w:pPr>
+        <w:ind w:left="2160" w:hanging="360"/>
+      </w:pPr>
+    </w:lvl>
+    <w:lvl w:ilvl="2" w:tplc="0409001B" w:tentative="1">
+      <w:start w:val="1"/>
+      <w:numFmt w:val="lowerRoman"/>
+      <w:lvlText w:val="%3."/>
+      <w:lvlJc w:val="right"/>
+      <w:pPr>
+        <w:ind w:left="2880" w:hanging="180"/>
+      </w:pPr>
+    </w:lvl>
+    <w:lvl w:ilvl="3" w:tplc="0409000F" w:tentative="1">
+      <w:start w:val="1"/>
+      <w:numFmt w:val="decimal"/>
+      <w:lvlText w:val="%4."/>
+      <w:lvlJc w:val="left"/>
+      <w:pPr>
+        <w:ind w:left="3600" w:hanging="360"/>
+      </w:pPr>
+    </w:lvl>
+    <w:lvl w:ilvl="4" w:tplc="04090019" w:tentative="1">
+      <w:start w:val="1"/>
+      <w:numFmt w:val="lowerLetter"/>
+      <w:lvlText w:val="%5."/>
+      <w:lvlJc w:val="left"/>
+      <w:pPr>
+        <w:ind w:left="4320" w:hanging="360"/>
+      </w:pPr>
+    </w:lvl>
+    <w:lvl w:ilvl="5" w:tplc="0409001B" w:tentative="1">
+      <w:start w:val="1"/>
+      <w:numFmt w:val="lowerRoman"/>
+      <w:lvlText w:val="%6."/>
+      <w:lvlJc w:val="right"/>
+      <w:pPr>
+        <w:ind w:left="5040" w:hanging="180"/>
+      </w:pPr>
+    </w:lvl>
+    <w:lvl w:ilvl="6" w:tplc="0409000F" w:tentative="1">
+      <w:start w:val="1"/>
+      <w:numFmt w:val="decimal"/>
+      <w:lvlText w:val="%7."/>
+      <w:lvlJc w:val="left"/>
+      <w:pPr>
+        <w:ind w:left="5760" w:hanging="360"/>
+      </w:pPr>
+    </w:lvl>
+    <w:lvl w:ilvl="7" w:tplc="04090019" w:tentative="1">
+      <w:start w:val="1"/>
+      <w:numFmt w:val="lowerLetter"/>
+      <w:lvlText w:val="%8."/>
+      <w:lvlJc w:val="left"/>
+      <w:pPr>
+        <w:ind w:left="6480" w:hanging="360"/>
+      </w:pPr>
+    </w:lvl>
+    <w:lvl w:ilvl="8" w:tplc="0409001B" w:tentative="1">
+      <w:start w:val="1"/>
+      <w:numFmt w:val="lowerRoman"/>
+      <w:lvlText w:val="%9."/>
+      <w:lvlJc w:val="right"/>
+      <w:pPr>
+        <w:ind w:left="7200" w:hanging="180"/>
+      </w:pPr>
+    </w:lvl>
+  </w:abstractNum>
+  <w:abstractNum w:abstractNumId="17" w15:restartNumberingAfterBreak="0">
     <w:nsid w:val="6D8543EB"/>
     <w:multiLevelType w:val="hybridMultilevel"/>
     <w:tmpl w:val="A204E888"/>
@@ -2689,43 +3971,150 @@
       </w:rPr>
     </w:lvl>
   </w:abstractNum>
+  <w:abstractNum w:abstractNumId="18" w15:restartNumberingAfterBreak="0">
+    <w:nsid w:val="79835AF4"/>
+    <w:multiLevelType w:val="hybridMultilevel"/>
+    <w:tmpl w:val="226CDCBE"/>
+    <w:lvl w:ilvl="0" w:tplc="3B766B34">
+      <w:start w:val="1"/>
+      <w:numFmt w:val="decimal"/>
+      <w:lvlText w:val="%1."/>
+      <w:lvlJc w:val="left"/>
+      <w:pPr>
+        <w:ind w:left="1080" w:hanging="360"/>
+      </w:pPr>
+      <w:rPr>
+        <w:rFonts w:hint="default"/>
+      </w:rPr>
+    </w:lvl>
+    <w:lvl w:ilvl="1" w:tplc="04090019" w:tentative="1">
+      <w:start w:val="1"/>
+      <w:numFmt w:val="lowerLetter"/>
+      <w:lvlText w:val="%2."/>
+      <w:lvlJc w:val="left"/>
+      <w:pPr>
+        <w:ind w:left="1800" w:hanging="360"/>
+      </w:pPr>
+    </w:lvl>
+    <w:lvl w:ilvl="2" w:tplc="0409001B" w:tentative="1">
+      <w:start w:val="1"/>
+      <w:numFmt w:val="lowerRoman"/>
+      <w:lvlText w:val="%3."/>
+      <w:lvlJc w:val="right"/>
+      <w:pPr>
+        <w:ind w:left="2520" w:hanging="180"/>
+      </w:pPr>
+    </w:lvl>
+    <w:lvl w:ilvl="3" w:tplc="0409000F" w:tentative="1">
+      <w:start w:val="1"/>
+      <w:numFmt w:val="decimal"/>
+      <w:lvlText w:val="%4."/>
+      <w:lvlJc w:val="left"/>
+      <w:pPr>
+        <w:ind w:left="3240" w:hanging="360"/>
+      </w:pPr>
+    </w:lvl>
+    <w:lvl w:ilvl="4" w:tplc="04090019" w:tentative="1">
+      <w:start w:val="1"/>
+      <w:numFmt w:val="lowerLetter"/>
+      <w:lvlText w:val="%5."/>
+      <w:lvlJc w:val="left"/>
+      <w:pPr>
+        <w:ind w:left="3960" w:hanging="360"/>
+      </w:pPr>
+    </w:lvl>
+    <w:lvl w:ilvl="5" w:tplc="0409001B" w:tentative="1">
+      <w:start w:val="1"/>
+      <w:numFmt w:val="lowerRoman"/>
+      <w:lvlText w:val="%6."/>
+      <w:lvlJc w:val="right"/>
+      <w:pPr>
+        <w:ind w:left="4680" w:hanging="180"/>
+      </w:pPr>
+    </w:lvl>
+    <w:lvl w:ilvl="6" w:tplc="0409000F" w:tentative="1">
+      <w:start w:val="1"/>
+      <w:numFmt w:val="decimal"/>
+      <w:lvlText w:val="%7."/>
+      <w:lvlJc w:val="left"/>
+      <w:pPr>
+        <w:ind w:left="5400" w:hanging="360"/>
+      </w:pPr>
+    </w:lvl>
+    <w:lvl w:ilvl="7" w:tplc="04090019" w:tentative="1">
+      <w:start w:val="1"/>
+      <w:numFmt w:val="lowerLetter"/>
+      <w:lvlText w:val="%8."/>
+      <w:lvlJc w:val="left"/>
+      <w:pPr>
+        <w:ind w:left="6120" w:hanging="360"/>
+      </w:pPr>
+    </w:lvl>
+    <w:lvl w:ilvl="8" w:tplc="0409001B" w:tentative="1">
+      <w:start w:val="1"/>
+      <w:numFmt w:val="lowerRoman"/>
+      <w:lvlText w:val="%9."/>
+      <w:lvlJc w:val="right"/>
+      <w:pPr>
+        <w:ind w:left="6840" w:hanging="180"/>
+      </w:pPr>
+    </w:lvl>
+  </w:abstractNum>
   <w:num w:numId="1">
-    <w:abstractNumId w:val="6"/>
+    <w:abstractNumId w:val="10"/>
   </w:num>
   <w:num w:numId="2">
-    <w:abstractNumId w:val="7"/>
+    <w:abstractNumId w:val="11"/>
   </w:num>
   <w:num w:numId="3">
     <w:abstractNumId w:val="0"/>
   </w:num>
   <w:num w:numId="4">
-    <w:abstractNumId w:val="4"/>
+    <w:abstractNumId w:val="6"/>
   </w:num>
   <w:num w:numId="5">
-    <w:abstractNumId w:val="5"/>
+    <w:abstractNumId w:val="7"/>
   </w:num>
   <w:num w:numId="6">
     <w:abstractNumId w:val="1"/>
   </w:num>
   <w:num w:numId="7">
+    <w:abstractNumId w:val="13"/>
+  </w:num>
+  <w:num w:numId="8">
+    <w:abstractNumId w:val="12"/>
+  </w:num>
+  <w:num w:numId="9">
+    <w:abstractNumId w:val="17"/>
+  </w:num>
+  <w:num w:numId="10">
+    <w:abstractNumId w:val="14"/>
+  </w:num>
+  <w:num w:numId="11">
+    <w:abstractNumId w:val="15"/>
+  </w:num>
+  <w:num w:numId="12">
+    <w:abstractNumId w:val="4"/>
+  </w:num>
+  <w:num w:numId="13">
+    <w:abstractNumId w:val="3"/>
+  </w:num>
+  <w:num w:numId="14">
+    <w:abstractNumId w:val="8"/>
+  </w:num>
+  <w:num w:numId="15">
+    <w:abstractNumId w:val="18"/>
+  </w:num>
+  <w:num w:numId="16">
+    <w:abstractNumId w:val="16"/>
+  </w:num>
+  <w:num w:numId="17">
     <w:abstractNumId w:val="9"/>
   </w:num>
-  <w:num w:numId="8">
-    <w:abstractNumId w:val="8"/>
+  <w:num w:numId="18">
+    <w:abstractNumId w:val="5"/>
   </w:num>
-  <w:num w:numId="9">
-    <w:abstractNumId w:val="12"/>
-  </w:num>
-  <w:num w:numId="10">
-    <w:abstractNumId w:val="10"/>
-  </w:num>
-  <w:num w:numId="11">
-    <w:abstractNumId w:val="11"/>
-  </w:num>
-  <w:num w:numId="12">
-    <w:abstractNumId w:val="3"/>
-  </w:num>
-  <w:num w:numId="13">
+  <w:num w:numId="19">
     <w:abstractNumId w:val="2"/>
   </w:num>
 </w:numbering>

</xml_diff>